<commit_message>
update Apache Flink doc
</commit_message>
<xml_diff>
--- a/Apache Flink.docx
+++ b/Apache Flink.docx
@@ -454,7 +454,7 @@
           <w:sz w:val="24"/>
         </w:rPr>
       </w:pPr>
-      <w:bookmarkStart w:id="0" w:name="_Toc398128477"/>
+      <w:bookmarkStart w:id="0" w:name="_Toc400794574"/>
       <w:r>
         <w:rPr>
           <w:rFonts w:ascii="宋体" w:hAnsi="宋体" w:hint="eastAsia"/>
@@ -944,7 +944,7 @@
         </w:rPr>
         <w:fldChar w:fldCharType="separate"/>
       </w:r>
-      <w:hyperlink w:anchor="_Toc398128477" w:history="1">
+      <w:hyperlink w:anchor="_Toc400794574" w:history="1">
         <w:r>
           <w:rPr>
             <w:rStyle w:val="a8"/>
@@ -973,7 +973,7 @@
             <w:noProof/>
             <w:webHidden/>
           </w:rPr>
-          <w:instrText xml:space="preserve"> PAGEREF _Toc398128477 \h </w:instrText>
+          <w:instrText xml:space="preserve"> PAGEREF _Toc400794574 \h </w:instrText>
         </w:r>
         <w:r>
           <w:rPr>
@@ -1013,7 +1013,7 @@
           <w:szCs w:val="22"/>
         </w:rPr>
       </w:pPr>
-      <w:hyperlink w:anchor="_Toc398128478" w:history="1">
+      <w:hyperlink w:anchor="_Toc400794575" w:history="1">
         <w:r>
           <w:rPr>
             <w:rStyle w:val="a8"/>
@@ -1055,7 +1055,7 @@
             <w:noProof/>
             <w:webHidden/>
           </w:rPr>
-          <w:instrText xml:space="preserve"> PAGEREF _Toc398128478 \h </w:instrText>
+          <w:instrText xml:space="preserve"> PAGEREF _Toc400794575 \h </w:instrText>
         </w:r>
         <w:r>
           <w:rPr>
@@ -1095,7 +1095,7 @@
           <w:szCs w:val="22"/>
         </w:rPr>
       </w:pPr>
-      <w:hyperlink w:anchor="_Toc398128479" w:history="1">
+      <w:hyperlink w:anchor="_Toc400794576" w:history="1">
         <w:r>
           <w:rPr>
             <w:rStyle w:val="a8"/>
@@ -1110,6 +1110,13 @@
             <w:szCs w:val="22"/>
           </w:rPr>
           <w:tab/>
+        </w:r>
+        <w:r>
+          <w:rPr>
+            <w:rStyle w:val="a8"/>
+            <w:noProof/>
+          </w:rPr>
+          <w:t>DataSet</w:t>
         </w:r>
         <w:r>
           <w:rPr>
@@ -1117,7 +1124,7 @@
             <w:rFonts w:hint="eastAsia"/>
             <w:noProof/>
           </w:rPr>
-          <w:t>抽象数据表示</w:t>
+          <w:t>数据集表示</w:t>
         </w:r>
         <w:r>
           <w:rPr>
@@ -1138,7 +1145,7 @@
             <w:noProof/>
             <w:webHidden/>
           </w:rPr>
-          <w:instrText xml:space="preserve"> PAGEREF _Toc398128479 \h </w:instrText>
+          <w:instrText xml:space="preserve"> PAGEREF _Toc400794576 \h </w:instrText>
         </w:r>
         <w:r>
           <w:rPr>
@@ -1178,7 +1185,7 @@
           <w:szCs w:val="22"/>
         </w:rPr>
       </w:pPr>
-      <w:hyperlink w:anchor="_Toc398128480" w:history="1">
+      <w:hyperlink w:anchor="_Toc400794577" w:history="1">
         <w:r>
           <w:rPr>
             <w:rStyle w:val="a8"/>
@@ -1193,6 +1200,13 @@
             <w:szCs w:val="22"/>
           </w:rPr>
           <w:tab/>
+        </w:r>
+        <w:r>
+          <w:rPr>
+            <w:rStyle w:val="a8"/>
+            <w:noProof/>
+          </w:rPr>
+          <w:t>Functions</w:t>
         </w:r>
         <w:r>
           <w:rPr>
@@ -1200,7 +1214,7 @@
             <w:rFonts w:hint="eastAsia"/>
             <w:noProof/>
           </w:rPr>
-          <w:t>函数模型</w:t>
+          <w:t>函数表示</w:t>
         </w:r>
         <w:r>
           <w:rPr>
@@ -1221,7 +1235,7 @@
             <w:noProof/>
             <w:webHidden/>
           </w:rPr>
-          <w:instrText xml:space="preserve"> PAGEREF _Toc398128480 \h </w:instrText>
+          <w:instrText xml:space="preserve"> PAGEREF _Toc400794577 \h </w:instrText>
         </w:r>
         <w:r>
           <w:rPr>
@@ -1254,24 +1268,20 @@
     </w:p>
     <w:p>
       <w:pPr>
-        <w:pStyle w:val="31"/>
-        <w:tabs>
-          <w:tab w:val="left" w:pos="1680"/>
-          <w:tab w:val="right" w:leader="dot" w:pos="8296"/>
-        </w:tabs>
+        <w:pStyle w:val="20"/>
         <w:rPr>
           <w:rFonts w:asciiTheme="minorHAnsi" w:eastAsiaTheme="minorEastAsia" w:hAnsiTheme="minorHAnsi" w:cstheme="minorBidi"/>
           <w:noProof/>
           <w:szCs w:val="22"/>
         </w:rPr>
       </w:pPr>
-      <w:hyperlink w:anchor="_Toc398128481" w:history="1">
+      <w:hyperlink w:anchor="_Toc400794578" w:history="1">
         <w:r>
           <w:rPr>
             <w:rStyle w:val="a8"/>
             <w:noProof/>
           </w:rPr>
-          <w:t>1.3.1</w:t>
+          <w:t>1.4</w:t>
         </w:r>
         <w:r>
           <w:rPr>
@@ -1286,7 +1296,15 @@
             <w:rStyle w:val="a8"/>
             <w:noProof/>
           </w:rPr>
-          <w:t>MapFn</w:t>
+          <w:t>Aggregators</w:t>
+        </w:r>
+        <w:r>
+          <w:rPr>
+            <w:rStyle w:val="a8"/>
+            <w:rFonts w:hint="eastAsia"/>
+            <w:noProof/>
+          </w:rPr>
+          <w:t>聚合器</w:t>
         </w:r>
         <w:r>
           <w:rPr>
@@ -1307,7 +1325,7 @@
             <w:noProof/>
             <w:webHidden/>
           </w:rPr>
-          <w:instrText xml:space="preserve"> PAGEREF _Toc398128481 \h </w:instrText>
+          <w:instrText xml:space="preserve"> PAGEREF _Toc400794578 \h </w:instrText>
         </w:r>
         <w:r>
           <w:rPr>
@@ -1327,7 +1345,7 @@
             <w:noProof/>
             <w:webHidden/>
           </w:rPr>
-          <w:t>5</w:t>
+          <w:t>6</w:t>
         </w:r>
         <w:r>
           <w:rPr>
@@ -1340,24 +1358,20 @@
     </w:p>
     <w:p>
       <w:pPr>
-        <w:pStyle w:val="31"/>
-        <w:tabs>
-          <w:tab w:val="left" w:pos="1680"/>
-          <w:tab w:val="right" w:leader="dot" w:pos="8296"/>
-        </w:tabs>
+        <w:pStyle w:val="20"/>
         <w:rPr>
           <w:rFonts w:asciiTheme="minorHAnsi" w:eastAsiaTheme="minorEastAsia" w:hAnsiTheme="minorHAnsi" w:cstheme="minorBidi"/>
           <w:noProof/>
           <w:szCs w:val="22"/>
         </w:rPr>
       </w:pPr>
-      <w:hyperlink w:anchor="_Toc398128482" w:history="1">
+      <w:hyperlink w:anchor="_Toc400794579" w:history="1">
         <w:r>
           <w:rPr>
             <w:rStyle w:val="a8"/>
             <w:noProof/>
           </w:rPr>
-          <w:t>1.3.2</w:t>
+          <w:t>1.5</w:t>
         </w:r>
         <w:r>
           <w:rPr>
@@ -1372,7 +1386,7 @@
             <w:rStyle w:val="a8"/>
             <w:noProof/>
           </w:rPr>
-          <w:t>FilterFn</w:t>
+          <w:t>Operators</w:t>
         </w:r>
         <w:r>
           <w:rPr>
@@ -1393,7 +1407,7 @@
             <w:noProof/>
             <w:webHidden/>
           </w:rPr>
-          <w:instrText xml:space="preserve"> PAGEREF _Toc398128482 \h </w:instrText>
+          <w:instrText xml:space="preserve"> PAGEREF _Toc400794579 \h </w:instrText>
         </w:r>
         <w:r>
           <w:rPr>
@@ -1426,24 +1440,20 @@
     </w:p>
     <w:p>
       <w:pPr>
-        <w:pStyle w:val="31"/>
-        <w:tabs>
-          <w:tab w:val="left" w:pos="1680"/>
-          <w:tab w:val="right" w:leader="dot" w:pos="8296"/>
-        </w:tabs>
+        <w:pStyle w:val="20"/>
         <w:rPr>
           <w:rFonts w:asciiTheme="minorHAnsi" w:eastAsiaTheme="minorEastAsia" w:hAnsiTheme="minorHAnsi" w:cstheme="minorBidi"/>
           <w:noProof/>
           <w:szCs w:val="22"/>
         </w:rPr>
       </w:pPr>
-      <w:hyperlink w:anchor="_Toc398128483" w:history="1">
+      <w:hyperlink w:anchor="_Toc400794580" w:history="1">
         <w:r>
           <w:rPr>
             <w:rStyle w:val="a8"/>
             <w:noProof/>
           </w:rPr>
-          <w:t>1.3.3</w:t>
+          <w:t>1.6</w:t>
         </w:r>
         <w:r>
           <w:rPr>
@@ -1458,7 +1468,15 @@
             <w:rStyle w:val="a8"/>
             <w:noProof/>
           </w:rPr>
-          <w:t>CombineFn</w:t>
+          <w:t>Accumulators</w:t>
+        </w:r>
+        <w:r>
+          <w:rPr>
+            <w:rStyle w:val="a8"/>
+            <w:rFonts w:hint="eastAsia"/>
+            <w:noProof/>
+          </w:rPr>
+          <w:t>累加器</w:t>
         </w:r>
         <w:r>
           <w:rPr>
@@ -1479,7 +1497,7 @@
             <w:noProof/>
             <w:webHidden/>
           </w:rPr>
-          <w:instrText xml:space="preserve"> PAGEREF _Toc398128483 \h </w:instrText>
+          <w:instrText xml:space="preserve"> PAGEREF _Toc400794580 \h </w:instrText>
         </w:r>
         <w:r>
           <w:rPr>
@@ -1512,24 +1530,20 @@
     </w:p>
     <w:p>
       <w:pPr>
-        <w:pStyle w:val="31"/>
-        <w:tabs>
-          <w:tab w:val="left" w:pos="1680"/>
-          <w:tab w:val="right" w:leader="dot" w:pos="8296"/>
-        </w:tabs>
+        <w:pStyle w:val="20"/>
         <w:rPr>
           <w:rFonts w:asciiTheme="minorHAnsi" w:eastAsiaTheme="minorEastAsia" w:hAnsiTheme="minorHAnsi" w:cstheme="minorBidi"/>
           <w:noProof/>
           <w:szCs w:val="22"/>
         </w:rPr>
       </w:pPr>
-      <w:hyperlink w:anchor="_Toc398128484" w:history="1">
+      <w:hyperlink w:anchor="_Toc400794581" w:history="1">
         <w:r>
           <w:rPr>
             <w:rStyle w:val="a8"/>
             <w:noProof/>
           </w:rPr>
-          <w:t>1.3.4</w:t>
+          <w:t>1.7</w:t>
         </w:r>
         <w:r>
           <w:rPr>
@@ -1544,7 +1558,7 @@
             <w:rStyle w:val="a8"/>
             <w:noProof/>
           </w:rPr>
-          <w:t>MergeFn</w:t>
+          <w:t>Broadcast</w:t>
         </w:r>
         <w:r>
           <w:rPr>
@@ -1565,7 +1579,7 @@
             <w:noProof/>
             <w:webHidden/>
           </w:rPr>
-          <w:instrText xml:space="preserve"> PAGEREF _Toc398128484 \h </w:instrText>
+          <w:instrText xml:space="preserve"> PAGEREF _Toc400794581 \h </w:instrText>
         </w:r>
         <w:r>
           <w:rPr>
@@ -1585,7 +1599,7 @@
             <w:noProof/>
             <w:webHidden/>
           </w:rPr>
-          <w:t>7</w:t>
+          <w:t>6</w:t>
         </w:r>
         <w:r>
           <w:rPr>
@@ -1598,24 +1612,20 @@
     </w:p>
     <w:p>
       <w:pPr>
-        <w:pStyle w:val="31"/>
-        <w:tabs>
-          <w:tab w:val="left" w:pos="1680"/>
-          <w:tab w:val="right" w:leader="dot" w:pos="8296"/>
-        </w:tabs>
+        <w:pStyle w:val="20"/>
         <w:rPr>
           <w:rFonts w:asciiTheme="minorHAnsi" w:eastAsiaTheme="minorEastAsia" w:hAnsiTheme="minorHAnsi" w:cstheme="minorBidi"/>
           <w:noProof/>
           <w:szCs w:val="22"/>
         </w:rPr>
       </w:pPr>
-      <w:hyperlink w:anchor="_Toc398128485" w:history="1">
+      <w:hyperlink w:anchor="_Toc400794582" w:history="1">
         <w:r>
           <w:rPr>
             <w:rStyle w:val="a8"/>
             <w:noProof/>
           </w:rPr>
-          <w:t>1.3.5</w:t>
+          <w:t>1.8</w:t>
         </w:r>
         <w:r>
           <w:rPr>
@@ -1630,7 +1640,7 @@
             <w:rStyle w:val="a8"/>
             <w:noProof/>
           </w:rPr>
-          <w:t>ReduceAggregator</w:t>
+          <w:t>Distributed Cache</w:t>
         </w:r>
         <w:r>
           <w:rPr>
@@ -1651,7 +1661,7 @@
             <w:noProof/>
             <w:webHidden/>
           </w:rPr>
-          <w:instrText xml:space="preserve"> PAGEREF _Toc398128485 \h </w:instrText>
+          <w:instrText xml:space="preserve"> PAGEREF _Toc400794582 \h </w:instrText>
         </w:r>
         <w:r>
           <w:rPr>
@@ -1684,24 +1694,20 @@
     </w:p>
     <w:p>
       <w:pPr>
-        <w:pStyle w:val="31"/>
-        <w:tabs>
-          <w:tab w:val="left" w:pos="1680"/>
-          <w:tab w:val="right" w:leader="dot" w:pos="8296"/>
-        </w:tabs>
+        <w:pStyle w:val="20"/>
         <w:rPr>
           <w:rFonts w:asciiTheme="minorHAnsi" w:eastAsiaTheme="minorEastAsia" w:hAnsiTheme="minorHAnsi" w:cstheme="minorBidi"/>
           <w:noProof/>
           <w:szCs w:val="22"/>
         </w:rPr>
       </w:pPr>
-      <w:hyperlink w:anchor="_Toc398128486" w:history="1">
+      <w:hyperlink w:anchor="_Toc400794583" w:history="1">
         <w:r>
           <w:rPr>
             <w:rStyle w:val="a8"/>
             <w:noProof/>
           </w:rPr>
-          <w:t>1.3.6</w:t>
+          <w:t>1.9</w:t>
         </w:r>
         <w:r>
           <w:rPr>
@@ -1714,9 +1720,10 @@
         <w:r>
           <w:rPr>
             <w:rStyle w:val="a8"/>
-            <w:noProof/>
-          </w:rPr>
-          <w:t>MergeAggregator</w:t>
+            <w:rFonts w:hint="eastAsia"/>
+            <w:noProof/>
+          </w:rPr>
+          <w:t>内存管理</w:t>
         </w:r>
         <w:r>
           <w:rPr>
@@ -1737,7 +1744,7 @@
             <w:noProof/>
             <w:webHidden/>
           </w:rPr>
-          <w:instrText xml:space="preserve"> PAGEREF _Toc398128486 \h </w:instrText>
+          <w:instrText xml:space="preserve"> PAGEREF _Toc400794583 \h </w:instrText>
         </w:r>
         <w:r>
           <w:rPr>
@@ -1757,7 +1764,7 @@
             <w:noProof/>
             <w:webHidden/>
           </w:rPr>
-          <w:t>8</w:t>
+          <w:t>7</w:t>
         </w:r>
         <w:r>
           <w:rPr>
@@ -1777,13 +1784,13 @@
           <w:szCs w:val="22"/>
         </w:rPr>
       </w:pPr>
-      <w:hyperlink w:anchor="_Toc398128487" w:history="1">
+      <w:hyperlink w:anchor="_Toc400794584" w:history="1">
         <w:r>
           <w:rPr>
             <w:rStyle w:val="a8"/>
             <w:noProof/>
           </w:rPr>
-          <w:t>1.4</w:t>
+          <w:t>1.10</w:t>
         </w:r>
         <w:r>
           <w:rPr>
@@ -1792,6 +1799,13 @@
             <w:szCs w:val="22"/>
           </w:rPr>
           <w:tab/>
+        </w:r>
+        <w:r>
+          <w:rPr>
+            <w:rStyle w:val="a8"/>
+            <w:noProof/>
+          </w:rPr>
+          <w:t>Record</w:t>
         </w:r>
         <w:r>
           <w:rPr>
@@ -1799,7 +1813,7 @@
             <w:rFonts w:hint="eastAsia"/>
             <w:noProof/>
           </w:rPr>
-          <w:t>数据源</w:t>
+          <w:t>及类型</w:t>
         </w:r>
         <w:r>
           <w:rPr>
@@ -1820,7 +1834,7 @@
             <w:noProof/>
             <w:webHidden/>
           </w:rPr>
-          <w:instrText xml:space="preserve"> PAGEREF _Toc398128487 \h </w:instrText>
+          <w:instrText xml:space="preserve"> PAGEREF _Toc400794584 \h </w:instrText>
         </w:r>
         <w:r>
           <w:rPr>
@@ -1840,7 +1854,7 @@
             <w:noProof/>
             <w:webHidden/>
           </w:rPr>
-          <w:t>9</w:t>
+          <w:t>7</w:t>
         </w:r>
         <w:r>
           <w:rPr>
@@ -1860,13 +1874,13 @@
           <w:szCs w:val="22"/>
         </w:rPr>
       </w:pPr>
-      <w:hyperlink w:anchor="_Toc398128488" w:history="1">
+      <w:hyperlink w:anchor="_Toc400794585" w:history="1">
         <w:r>
           <w:rPr>
             <w:rStyle w:val="a8"/>
             <w:noProof/>
           </w:rPr>
-          <w:t>1.5</w:t>
+          <w:t>1.11</w:t>
         </w:r>
         <w:r>
           <w:rPr>
@@ -1875,6 +1889,13 @@
             <w:szCs w:val="22"/>
           </w:rPr>
           <w:tab/>
+        </w:r>
+        <w:r>
+          <w:rPr>
+            <w:rStyle w:val="a8"/>
+            <w:noProof/>
+          </w:rPr>
+          <w:t>Visitor</w:t>
         </w:r>
         <w:r>
           <w:rPr>
@@ -1882,7 +1903,7 @@
             <w:rFonts w:hint="eastAsia"/>
             <w:noProof/>
           </w:rPr>
-          <w:t>控制流程</w:t>
+          <w:t>访问者模式</w:t>
         </w:r>
         <w:r>
           <w:rPr>
@@ -1903,7 +1924,7 @@
             <w:noProof/>
             <w:webHidden/>
           </w:rPr>
-          <w:instrText xml:space="preserve"> PAGEREF _Toc398128488 \h </w:instrText>
+          <w:instrText xml:space="preserve"> PAGEREF _Toc400794585 \h </w:instrText>
         </w:r>
         <w:r>
           <w:rPr>
@@ -1923,7 +1944,7 @@
             <w:noProof/>
             <w:webHidden/>
           </w:rPr>
-          <w:t>9</w:t>
+          <w:t>7</w:t>
         </w:r>
         <w:r>
           <w:rPr>
@@ -1936,24 +1957,20 @@
     </w:p>
     <w:p>
       <w:pPr>
-        <w:pStyle w:val="31"/>
-        <w:tabs>
-          <w:tab w:val="left" w:pos="1680"/>
-          <w:tab w:val="right" w:leader="dot" w:pos="8296"/>
-        </w:tabs>
+        <w:pStyle w:val="20"/>
         <w:rPr>
           <w:rFonts w:asciiTheme="minorHAnsi" w:eastAsiaTheme="minorEastAsia" w:hAnsiTheme="minorHAnsi" w:cstheme="minorBidi"/>
           <w:noProof/>
           <w:szCs w:val="22"/>
         </w:rPr>
       </w:pPr>
-      <w:hyperlink w:anchor="_Toc398128489" w:history="1">
+      <w:hyperlink w:anchor="_Toc400794586" w:history="1">
         <w:r>
           <w:rPr>
             <w:rStyle w:val="a8"/>
             <w:noProof/>
           </w:rPr>
-          <w:t>1.5.1</w:t>
+          <w:t>1.12</w:t>
         </w:r>
         <w:r>
           <w:rPr>
@@ -1969,7 +1986,7 @@
             <w:rFonts w:hint="eastAsia"/>
             <w:noProof/>
           </w:rPr>
-          <w:t>与控制逻辑的整合</w:t>
+          <w:t>例子</w:t>
         </w:r>
         <w:r>
           <w:rPr>
@@ -1990,7 +2007,7 @@
             <w:noProof/>
             <w:webHidden/>
           </w:rPr>
-          <w:instrText xml:space="preserve"> PAGEREF _Toc398128489 \h </w:instrText>
+          <w:instrText xml:space="preserve"> PAGEREF _Toc400794586 \h </w:instrText>
         </w:r>
         <w:r>
           <w:rPr>
@@ -2010,7 +2027,7 @@
             <w:noProof/>
             <w:webHidden/>
           </w:rPr>
-          <w:t>9</w:t>
+          <w:t>7</w:t>
         </w:r>
         <w:r>
           <w:rPr>
@@ -2023,219 +2040,90 @@
     </w:p>
     <w:p>
       <w:pPr>
-        <w:pStyle w:val="20"/>
-        <w:rPr>
-          <w:rFonts w:asciiTheme="minorHAnsi" w:eastAsiaTheme="minorEastAsia" w:hAnsiTheme="minorHAnsi" w:cstheme="minorBidi"/>
-          <w:noProof/>
-          <w:szCs w:val="22"/>
-        </w:rPr>
-      </w:pPr>
-      <w:hyperlink w:anchor="_Toc398128490" w:history="1">
-        <w:r>
-          <w:rPr>
-            <w:rStyle w:val="a8"/>
-            <w:noProof/>
-          </w:rPr>
-          <w:t>1.6</w:t>
-        </w:r>
-        <w:r>
-          <w:rPr>
-            <w:rFonts w:asciiTheme="minorHAnsi" w:eastAsiaTheme="minorEastAsia" w:hAnsiTheme="minorHAnsi" w:cstheme="minorBidi"/>
-            <w:noProof/>
-            <w:szCs w:val="22"/>
-          </w:rPr>
-          <w:tab/>
-        </w:r>
-        <w:r>
-          <w:rPr>
-            <w:rStyle w:val="a8"/>
-            <w:noProof/>
-          </w:rPr>
-          <w:t>DAG</w:t>
-        </w:r>
-        <w:r>
-          <w:rPr>
-            <w:noProof/>
-            <w:webHidden/>
-          </w:rPr>
-          <w:tab/>
-        </w:r>
-        <w:r>
-          <w:rPr>
-            <w:noProof/>
-            <w:webHidden/>
-          </w:rPr>
-          <w:fldChar w:fldCharType="begin"/>
-        </w:r>
-        <w:r>
-          <w:rPr>
-            <w:noProof/>
-            <w:webHidden/>
-          </w:rPr>
-          <w:instrText xml:space="preserve"> PAGEREF _Toc398128490 \h </w:instrText>
-        </w:r>
-        <w:r>
-          <w:rPr>
-            <w:noProof/>
-            <w:webHidden/>
-          </w:rPr>
-        </w:r>
-        <w:r>
-          <w:rPr>
-            <w:noProof/>
-            <w:webHidden/>
-          </w:rPr>
-          <w:fldChar w:fldCharType="separate"/>
-        </w:r>
-        <w:r>
-          <w:rPr>
-            <w:noProof/>
-            <w:webHidden/>
-          </w:rPr>
-          <w:t>10</w:t>
-        </w:r>
-        <w:r>
-          <w:rPr>
-            <w:noProof/>
-            <w:webHidden/>
-          </w:rPr>
-          <w:fldChar w:fldCharType="end"/>
-        </w:r>
-      </w:hyperlink>
-    </w:p>
-    <w:p>
-      <w:pPr>
-        <w:pStyle w:val="20"/>
-        <w:rPr>
-          <w:rFonts w:asciiTheme="minorHAnsi" w:eastAsiaTheme="minorEastAsia" w:hAnsiTheme="minorHAnsi" w:cstheme="minorBidi"/>
-          <w:noProof/>
-          <w:szCs w:val="22"/>
-        </w:rPr>
-      </w:pPr>
-      <w:hyperlink w:anchor="_Toc398128491" w:history="1">
-        <w:r>
-          <w:rPr>
-            <w:rStyle w:val="a8"/>
-            <w:noProof/>
-          </w:rPr>
-          <w:t>1.7</w:t>
-        </w:r>
-        <w:r>
-          <w:rPr>
-            <w:rFonts w:asciiTheme="minorHAnsi" w:eastAsiaTheme="minorEastAsia" w:hAnsiTheme="minorHAnsi" w:cstheme="minorBidi"/>
-            <w:noProof/>
-            <w:szCs w:val="22"/>
-          </w:rPr>
-          <w:tab/>
-        </w:r>
+        <w:rPr>
+          <w:color w:val="000000"/>
+        </w:rPr>
+      </w:pPr>
+      <w:r>
+        <w:rPr>
+          <w:color w:val="000000"/>
+        </w:rPr>
+        <w:fldChar w:fldCharType="end"/>
+      </w:r>
+    </w:p>
+    <w:p>
+      <w:pPr>
+        <w:rPr>
+          <w:color w:val="000000"/>
+        </w:rPr>
+      </w:pPr>
+      <w:r>
+        <w:rPr>
+          <w:color w:val="000000"/>
+        </w:rPr>
+        <w:br w:type="page"/>
+      </w:r>
+    </w:p>
+    <w:p>
+      <w:pPr>
+        <w:pStyle w:val="2"/>
+      </w:pPr>
+      <w:bookmarkStart w:id="1" w:name="_Toc400794575"/>
+      <w:r>
+        <w:rPr>
+          <w:rFonts w:hint="eastAsia"/>
+        </w:rPr>
+        <w:lastRenderedPageBreak/>
+        <w:t>Overview</w:t>
+      </w:r>
+      <w:bookmarkEnd w:id="1"/>
+    </w:p>
+    <w:p>
+      <w:r>
+        <w:rPr>
+          <w:rFonts w:hint="eastAsia"/>
+        </w:rPr>
+        <w:t>前身</w:t>
+      </w:r>
+      <w:r>
+        <w:t>是</w:t>
+      </w:r>
+      <w:r>
+        <w:rPr>
+          <w:rFonts w:hint="eastAsia"/>
+        </w:rPr>
+        <w:t>St</w:t>
+      </w:r>
+      <w:r>
+        <w:t>ratosphere</w:t>
+      </w:r>
+      <w:r>
+        <w:rPr>
+          <w:rFonts w:hint="eastAsia"/>
+        </w:rPr>
+        <w:t>，介绍</w:t>
+      </w:r>
+      <w:r>
+        <w:t>可以参考</w:t>
+      </w:r>
+      <w:hyperlink r:id="rId8" w:history="1">
         <w:r>
           <w:rPr>
             <w:rStyle w:val="a8"/>
             <w:rFonts w:hint="eastAsia"/>
-            <w:noProof/>
-          </w:rPr>
-          <w:t>编程范例</w:t>
-        </w:r>
-        <w:r>
-          <w:rPr>
-            <w:noProof/>
-            <w:webHidden/>
-          </w:rPr>
-          <w:tab/>
-        </w:r>
-        <w:r>
-          <w:rPr>
-            <w:noProof/>
-            <w:webHidden/>
-          </w:rPr>
-          <w:fldChar w:fldCharType="begin"/>
-        </w:r>
-        <w:r>
-          <w:rPr>
-            <w:noProof/>
-            <w:webHidden/>
-          </w:rPr>
-          <w:instrText xml:space="preserve"> PAGEREF _Toc398128491 \h </w:instrText>
-        </w:r>
-        <w:r>
-          <w:rPr>
-            <w:noProof/>
-            <w:webHidden/>
-          </w:rPr>
-        </w:r>
-        <w:r>
-          <w:rPr>
-            <w:noProof/>
-            <w:webHidden/>
-          </w:rPr>
-          <w:fldChar w:fldCharType="separate"/>
-        </w:r>
-        <w:r>
-          <w:rPr>
-            <w:noProof/>
-            <w:webHidden/>
-          </w:rPr>
-          <w:t>10</w:t>
-        </w:r>
-        <w:r>
-          <w:rPr>
-            <w:noProof/>
-            <w:webHidden/>
-          </w:rPr>
-          <w:fldChar w:fldCharType="end"/>
+          </w:rPr>
+          <w:t>stratosphere-at-hadoop-summit-2014</w:t>
         </w:r>
       </w:hyperlink>
-    </w:p>
-    <w:p>
-      <w:pPr>
-        <w:rPr>
-          <w:color w:val="000000"/>
-        </w:rPr>
-      </w:pPr>
-      <w:r>
-        <w:rPr>
-          <w:color w:val="000000"/>
-        </w:rPr>
-        <w:fldChar w:fldCharType="end"/>
-      </w:r>
-    </w:p>
-    <w:p>
-      <w:pPr>
-        <w:rPr>
-          <w:color w:val="000000"/>
-        </w:rPr>
-      </w:pPr>
-      <w:r>
-        <w:rPr>
-          <w:color w:val="000000"/>
-        </w:rPr>
-        <w:br w:type="page"/>
-      </w:r>
-    </w:p>
-    <w:p>
-      <w:pPr>
-        <w:pStyle w:val="2"/>
-      </w:pPr>
-      <w:bookmarkStart w:id="1" w:name="_Toc398128478"/>
-      <w:r>
-        <w:rPr>
-          <w:rFonts w:hint="eastAsia"/>
-        </w:rPr>
-        <w:lastRenderedPageBreak/>
-        <w:t>Overview</w:t>
-      </w:r>
-      <w:bookmarkEnd w:id="1"/>
-    </w:p>
-    <w:p>
-      <w:r>
-        <w:rPr>
-          <w:rFonts w:hint="eastAsia"/>
-        </w:rPr>
-        <w:t>前身</w:t>
-      </w:r>
-      <w:r>
-        <w:t>是</w:t>
-      </w:r>
+      <w:r>
+        <w:rPr>
+          <w:rFonts w:hint="eastAsia"/>
+        </w:rPr>
+        <w:t>。</w:t>
+      </w:r>
+    </w:p>
+    <w:p/>
+    <w:p>
       <w:r>
         <w:rPr>
           <w:rFonts w:hint="eastAsia"/>
@@ -2249,47 +2137,6 @@
         <w:rPr>
           <w:rFonts w:hint="eastAsia"/>
         </w:rPr>
-        <w:t>，介绍</w:t>
-      </w:r>
-      <w:r>
-        <w:t>可以参考</w:t>
-      </w:r>
-      <w:hyperlink r:id="rId8" w:history="1">
-        <w:r>
-          <w:rPr>
-            <w:rStyle w:val="a8"/>
-            <w:rFonts w:hint="eastAsia"/>
-          </w:rPr>
-          <w:t>stratosphere-at-hadoop-summit-2014</w:t>
-        </w:r>
-      </w:hyperlink>
-      <w:r>
-        <w:rPr>
-          <w:rFonts w:hint="eastAsia"/>
-        </w:rPr>
-        <w:t>。</w:t>
-      </w:r>
-    </w:p>
-    <w:p/>
-    <w:p>
-      <w:pPr>
-        <w:rPr>
-          <w:rFonts w:hint="eastAsia"/>
-        </w:rPr>
-      </w:pPr>
-      <w:r>
-        <w:rPr>
-          <w:rFonts w:hint="eastAsia"/>
-        </w:rPr>
-        <w:t>St</w:t>
-      </w:r>
-      <w:r>
-        <w:t>ratosphere</w:t>
-      </w:r>
-      <w:r>
-        <w:rPr>
-          <w:rFonts w:hint="eastAsia"/>
-        </w:rPr>
         <w:t>的</w:t>
       </w:r>
       <w:r>
@@ -2309,11 +2156,6 @@
       </w:r>
     </w:p>
     <w:p>
-      <w:pPr>
-        <w:rPr>
-          <w:rFonts w:hint="eastAsia"/>
-        </w:rPr>
-      </w:pPr>
       <w:r>
         <w:rPr>
           <w:noProof/>
@@ -2369,11 +2211,6 @@
       </w:r>
     </w:p>
     <w:p>
-      <w:pPr>
-        <w:rPr>
-          <w:rFonts w:hint="eastAsia"/>
-        </w:rPr>
-      </w:pPr>
       <w:r>
         <w:rPr>
           <w:rFonts w:hint="eastAsia"/>
@@ -2390,17 +2227,12 @@
         <w:t>操作</w:t>
       </w:r>
     </w:p>
-    <w:p>
-      <w:pPr>
-        <w:rPr>
-          <w:rFonts w:hint="eastAsia"/>
-        </w:rPr>
-      </w:pPr>
-    </w:p>
+    <w:p/>
     <w:p>
       <w:pPr>
         <w:pStyle w:val="2"/>
       </w:pPr>
+      <w:bookmarkStart w:id="2" w:name="_Toc400794576"/>
       <w:r>
         <w:rPr>
           <w:rFonts w:hint="eastAsia"/>
@@ -2416,6 +2248,7 @@
       <w:r>
         <w:t>表示</w:t>
       </w:r>
+      <w:bookmarkEnd w:id="2"/>
     </w:p>
     <w:p>
       <w:r>
@@ -2441,11 +2274,6 @@
       </w:r>
     </w:p>
     <w:p>
-      <w:pPr>
-        <w:rPr>
-          <w:rFonts w:hint="eastAsia"/>
-        </w:rPr>
-      </w:pPr>
       <w:r>
         <w:rPr>
           <w:rFonts w:hint="eastAsia"/>
@@ -2458,11 +2286,6 @@
     </w:p>
     <w:p/>
     <w:p>
-      <w:pPr>
-        <w:rPr>
-          <w:rFonts w:hint="eastAsia"/>
-        </w:rPr>
-      </w:pPr>
       <w:r>
         <w:rPr>
           <w:rFonts w:hint="eastAsia"/>
@@ -2503,30 +2326,165 @@
         <w:t>是一样的。</w:t>
       </w:r>
     </w:p>
+    <w:p>
+      <w:pPr>
+        <w:rPr>
+          <w:rFonts w:hint="eastAsia"/>
+        </w:rPr>
+      </w:pPr>
+    </w:p>
+    <w:p>
+      <w:r>
+        <w:rPr>
+          <w:rFonts w:hint="eastAsia"/>
+        </w:rPr>
+        <w:t>iterate</w:t>
+      </w:r>
+      <w:r>
+        <w:rPr>
+          <w:rFonts w:hint="eastAsia"/>
+        </w:rPr>
+        <w:t>的</w:t>
+      </w:r>
+      <w:r>
+        <w:t>使用</w:t>
+      </w:r>
+      <w:r>
+        <w:rPr>
+          <w:rFonts w:hint="eastAsia"/>
+        </w:rPr>
+        <w:t>:</w:t>
+      </w:r>
+    </w:p>
+    <w:p>
+      <w:pPr>
+        <w:pBdr>
+          <w:top w:val="single" w:sz="4" w:space="1" w:color="auto"/>
+          <w:left w:val="single" w:sz="4" w:space="4" w:color="auto"/>
+          <w:bottom w:val="single" w:sz="4" w:space="1" w:color="auto"/>
+          <w:right w:val="single" w:sz="4" w:space="4" w:color="auto"/>
+        </w:pBdr>
+        <w:rPr>
+          <w:rFonts w:hint="eastAsia"/>
+        </w:rPr>
+      </w:pPr>
+      <w:r>
+        <w:t>DataSet&lt;Double&gt; input = ...;</w:t>
+      </w:r>
+    </w:p>
+    <w:p>
+      <w:pPr>
+        <w:pBdr>
+          <w:top w:val="single" w:sz="4" w:space="1" w:color="auto"/>
+          <w:left w:val="single" w:sz="4" w:space="4" w:color="auto"/>
+          <w:bottom w:val="single" w:sz="4" w:space="1" w:color="auto"/>
+          <w:right w:val="single" w:sz="4" w:space="4" w:color="auto"/>
+        </w:pBdr>
+      </w:pPr>
+      <w:r>
+        <w:t>DataSet&lt;Double&gt; startOfIteration = input.iterate(10);</w:t>
+      </w:r>
+    </w:p>
+    <w:p>
+      <w:pPr>
+        <w:pBdr>
+          <w:top w:val="single" w:sz="4" w:space="1" w:color="auto"/>
+          <w:left w:val="single" w:sz="4" w:space="4" w:color="auto"/>
+          <w:bottom w:val="single" w:sz="4" w:space="1" w:color="auto"/>
+          <w:right w:val="single" w:sz="4" w:space="4" w:color="auto"/>
+        </w:pBdr>
+      </w:pPr>
+      <w:r>
+        <w:t>DataSet&lt;Double&gt; toBeFedBack = startOfIteration</w:t>
+      </w:r>
+    </w:p>
+    <w:p>
+      <w:pPr>
+        <w:pBdr>
+          <w:top w:val="single" w:sz="4" w:space="1" w:color="auto"/>
+          <w:left w:val="single" w:sz="4" w:space="4" w:color="auto"/>
+          <w:bottom w:val="single" w:sz="4" w:space="1" w:color="auto"/>
+          <w:right w:val="single" w:sz="4" w:space="4" w:color="auto"/>
+        </w:pBdr>
+      </w:pPr>
+      <w:r>
+        <w:t xml:space="preserve">                              .map(new MyMapper())</w:t>
+      </w:r>
+    </w:p>
+    <w:p>
+      <w:pPr>
+        <w:pBdr>
+          <w:top w:val="single" w:sz="4" w:space="1" w:color="auto"/>
+          <w:left w:val="single" w:sz="4" w:space="4" w:color="auto"/>
+          <w:bottom w:val="single" w:sz="4" w:space="1" w:color="auto"/>
+          <w:right w:val="single" w:sz="4" w:space="4" w:color="auto"/>
+        </w:pBdr>
+      </w:pPr>
+      <w:r>
+        <w:t xml:space="preserve">                              .groupBy(...).reduceGroup(new MyReducer());</w:t>
+      </w:r>
+    </w:p>
+    <w:p>
+      <w:pPr>
+        <w:pBdr>
+          <w:top w:val="single" w:sz="4" w:space="1" w:color="auto"/>
+          <w:left w:val="single" w:sz="4" w:space="4" w:color="auto"/>
+          <w:bottom w:val="single" w:sz="4" w:space="1" w:color="auto"/>
+          <w:right w:val="single" w:sz="4" w:space="4" w:color="auto"/>
+        </w:pBdr>
+      </w:pPr>
+      <w:r>
+        <w:t>DataSet&lt;Double&gt; result = startOfIteration.closeWith(toBeFedBack);</w:t>
+      </w:r>
+    </w:p>
     <w:p/>
     <w:p>
-      <w:pPr>
-        <w:rPr>
-          <w:rFonts w:hint="eastAsia"/>
-        </w:rPr>
-      </w:pPr>
-      <w:r>
-        <w:rPr>
-          <w:rFonts w:hint="eastAsia"/>
-        </w:rPr>
-        <w:t>iterate</w:t>
-      </w:r>
-      <w:r>
-        <w:t>方法接收一个</w:t>
-      </w:r>
-      <w:r>
-        <w:t>int</w:t>
-      </w:r>
-      <w:r>
-        <w:t>，</w:t>
-      </w:r>
-      <w:bookmarkStart w:id="2" w:name="_GoBack"/>
-      <w:bookmarkEnd w:id="2"/>
+      <w:r>
+        <w:t>iterateDelta</w:t>
+      </w:r>
+      <w:r>
+        <w:rPr>
+          <w:rFonts w:hint="eastAsia"/>
+        </w:rPr>
+        <w:t>的</w:t>
+      </w:r>
+      <w:r>
+        <w:t>使用</w:t>
+      </w:r>
+      <w:r>
+        <w:t>…</w:t>
+      </w:r>
+    </w:p>
+    <w:p>
+      <w:pPr>
+        <w:rPr>
+          <w:rFonts w:hint="eastAsia"/>
+        </w:rPr>
+      </w:pPr>
+      <w:r>
+        <w:rPr>
+          <w:rFonts w:hint="eastAsia"/>
+        </w:rPr>
+        <w:t>似乎</w:t>
+      </w:r>
+      <w:r>
+        <w:t>是增量迭代</w:t>
+      </w:r>
+      <w:r>
+        <w:rPr>
+          <w:rFonts w:hint="eastAsia"/>
+        </w:rPr>
+        <w:t>的</w:t>
+      </w:r>
+      <w:r>
+        <w:t>语义</w:t>
+      </w:r>
+      <w:r>
+        <w:rPr>
+          <w:rFonts w:hint="eastAsia"/>
+        </w:rPr>
+        <w:t>。</w:t>
+      </w:r>
     </w:p>
     <w:p>
       <w:pPr>
@@ -2595,11 +2553,6 @@
       </w:r>
     </w:p>
     <w:p>
-      <w:pPr>
-        <w:rPr>
-          <w:rFonts w:hint="eastAsia"/>
-        </w:rPr>
-      </w:pPr>
       <w:r>
         <w:rPr>
           <w:rFonts w:hint="eastAsia"/>
@@ -2626,11 +2579,6 @@
       </w:r>
     </w:p>
     <w:p>
-      <w:pPr>
-        <w:rPr>
-          <w:rFonts w:hint="eastAsia"/>
-        </w:rPr>
-      </w:pPr>
       <w:r>
         <w:rPr>
           <w:rFonts w:hint="eastAsia"/>
@@ -2671,11 +2619,55 @@
       </w:r>
     </w:p>
     <w:p/>
+    <w:p>
+      <w:r>
+        <w:rPr>
+          <w:noProof/>
+        </w:rPr>
+        <w:lastRenderedPageBreak/>
+        <w:drawing>
+          <wp:inline distT="0" distB="0" distL="0" distR="0" wp14:anchorId="5B058166" wp14:editId="61128927">
+            <wp:extent cx="2900680" cy="1855094"/>
+            <wp:effectExtent l="0" t="0" r="0" b="0"/>
+            <wp:docPr id="3" name="图片 3"/>
+            <wp:cNvGraphicFramePr>
+              <a:graphicFrameLocks xmlns:a="http://schemas.openxmlformats.org/drawingml/2006/main" noChangeAspect="1"/>
+            </wp:cNvGraphicFramePr>
+            <a:graphic xmlns:a="http://schemas.openxmlformats.org/drawingml/2006/main">
+              <a:graphicData uri="http://schemas.openxmlformats.org/drawingml/2006/picture">
+                <pic:pic xmlns:pic="http://schemas.openxmlformats.org/drawingml/2006/picture">
+                  <pic:nvPicPr>
+                    <pic:cNvPr id="1" name=""/>
+                    <pic:cNvPicPr/>
+                  </pic:nvPicPr>
+                  <pic:blipFill>
+                    <a:blip r:embed="rId11"/>
+                    <a:stretch>
+                      <a:fillRect/>
+                    </a:stretch>
+                  </pic:blipFill>
+                  <pic:spPr>
+                    <a:xfrm>
+                      <a:off x="0" y="0"/>
+                      <a:ext cx="2915083" cy="1864305"/>
+                    </a:xfrm>
+                    <a:prstGeom prst="rect">
+                      <a:avLst/>
+                    </a:prstGeom>
+                  </pic:spPr>
+                </pic:pic>
+              </a:graphicData>
+            </a:graphic>
+          </wp:inline>
+        </w:drawing>
+      </w:r>
+    </w:p>
     <w:p/>
     <w:p>
       <w:pPr>
         <w:pStyle w:val="2"/>
       </w:pPr>
+      <w:bookmarkStart w:id="3" w:name="_Toc400794577"/>
       <w:r>
         <w:rPr>
           <w:rFonts w:hint="eastAsia"/>
@@ -2691,13 +2683,9 @@
       <w:r>
         <w:t>表示</w:t>
       </w:r>
-    </w:p>
-    <w:p>
-      <w:pPr>
-        <w:rPr>
-          <w:rFonts w:hint="eastAsia"/>
-        </w:rPr>
-      </w:pPr>
+      <w:bookmarkEnd w:id="3"/>
+    </w:p>
+    <w:p>
       <w:r>
         <w:rPr>
           <w:rFonts w:hint="eastAsia"/>
@@ -2715,11 +2703,6 @@
       </w:r>
     </w:p>
     <w:p>
-      <w:pPr>
-        <w:rPr>
-          <w:rFonts w:hint="eastAsia"/>
-        </w:rPr>
-      </w:pPr>
       <w:r>
         <w:rPr>
           <w:rFonts w:hint="eastAsia"/>
@@ -2866,11 +2849,6 @@
       </w:r>
     </w:p>
     <w:p>
-      <w:pPr>
-        <w:rPr>
-          <w:rFonts w:hint="eastAsia"/>
-        </w:rPr>
-      </w:pPr>
       <w:r>
         <w:rPr>
           <w:rFonts w:hint="eastAsia"/>
@@ -2905,19 +2883,8 @@
         <w:t>。</w:t>
       </w:r>
     </w:p>
-    <w:p>
-      <w:pPr>
-        <w:rPr>
-          <w:rFonts w:hint="eastAsia"/>
-        </w:rPr>
-      </w:pPr>
-    </w:p>
-    <w:p>
-      <w:pPr>
-        <w:rPr>
-          <w:rFonts w:hint="eastAsia"/>
-        </w:rPr>
-      </w:pPr>
+    <w:p/>
+    <w:p>
       <w:r>
         <w:rPr>
           <w:rFonts w:hint="eastAsia"/>
@@ -2954,9 +2921,6 @@
           <w:bottom w:val="single" w:sz="4" w:space="1" w:color="auto"/>
           <w:right w:val="single" w:sz="4" w:space="4" w:color="auto"/>
         </w:pBdr>
-        <w:rPr>
-          <w:rFonts w:hint="eastAsia"/>
-        </w:rPr>
       </w:pPr>
       <w:r>
         <w:rPr>
@@ -3008,9 +2972,6 @@
           <w:right w:val="single" w:sz="4" w:space="4" w:color="auto"/>
         </w:pBdr>
         <w:ind w:firstLineChars="100" w:firstLine="210"/>
-        <w:rPr>
-          <w:rFonts w:hint="eastAsia"/>
-        </w:rPr>
       </w:pPr>
       <w:r>
         <w:t>.with(new MyCoGroupFunction());</w:t>
@@ -3018,11 +2979,6 @@
     </w:p>
     <w:p/>
     <w:p>
-      <w:pPr>
-        <w:rPr>
-          <w:rFonts w:hint="eastAsia"/>
-        </w:rPr>
-      </w:pPr>
       <w:r>
         <w:rPr>
           <w:rFonts w:hint="eastAsia"/>
@@ -3082,9 +3038,6 @@
           <w:right w:val="single" w:sz="4" w:space="4" w:color="auto"/>
         </w:pBdr>
         <w:ind w:firstLineChars="100" w:firstLine="210"/>
-        <w:rPr>
-          <w:rFonts w:hint="eastAsia"/>
-        </w:rPr>
       </w:pPr>
       <w:r>
         <w:t>.with(new MyJoinFunction());</w:t>
@@ -3115,19 +3068,8 @@
         <w:t>input.groupBy(&lt;key-definition&gt;).reduce(new MyReduceFunction());</w:t>
       </w:r>
     </w:p>
-    <w:p>
-      <w:pPr>
-        <w:rPr>
-          <w:rFonts w:hint="eastAsia"/>
-        </w:rPr>
-      </w:pPr>
-    </w:p>
-    <w:p>
-      <w:pPr>
-        <w:rPr>
-          <w:rFonts w:hint="eastAsia"/>
-        </w:rPr>
-      </w:pPr>
+    <w:p/>
+    <w:p>
       <w:r>
         <w:rPr>
           <w:rFonts w:hint="eastAsia"/>
@@ -3173,11 +3115,6 @@
     </w:p>
     <w:p/>
     <w:p>
-      <w:pPr>
-        <w:rPr>
-          <w:rFonts w:hint="eastAsia"/>
-        </w:rPr>
-      </w:pPr>
       <w:r>
         <w:rPr>
           <w:rFonts w:hint="eastAsia"/>
@@ -3298,6 +3235,7 @@
           <w:rFonts w:hint="eastAsia"/>
           <w:b/>
         </w:rPr>
+        <w:lastRenderedPageBreak/>
         <w:t>关于</w:t>
       </w:r>
       <w:r>
@@ -3321,11 +3259,6 @@
       </w:r>
     </w:p>
     <w:p>
-      <w:pPr>
-        <w:rPr>
-          <w:rFonts w:hint="eastAsia"/>
-        </w:rPr>
-      </w:pPr>
       <w:r>
         <w:rPr>
           <w:rFonts w:hint="eastAsia"/>
@@ -3448,10 +3381,8 @@
     <w:p>
       <w:pPr>
         <w:pStyle w:val="2"/>
-        <w:rPr>
-          <w:rFonts w:hint="eastAsia"/>
-        </w:rPr>
-      </w:pPr>
+      </w:pPr>
+      <w:bookmarkStart w:id="4" w:name="_Toc400794578"/>
       <w:r>
         <w:rPr>
           <w:rFonts w:hint="eastAsia"/>
@@ -3467,6 +3398,7 @@
       <w:r>
         <w:t>器</w:t>
       </w:r>
+      <w:bookmarkEnd w:id="4"/>
     </w:p>
     <w:p>
       <w:r>
@@ -3497,11 +3429,103 @@
       <w:r>
         <w:rPr>
           <w:rFonts w:hint="eastAsia"/>
-        </w:rPr>
-        <w:t>使用的</w:t>
-      </w:r>
-      <w:r>
-        <w:t>时候需要注册</w:t>
+          <w:highlight w:val="yellow"/>
+        </w:rPr>
+        <w:t>public enum</w:t>
+      </w:r>
+      <w:r>
+        <w:rPr>
+          <w:rFonts w:hint="eastAsia"/>
+          <w:highlight w:val="yellow"/>
+        </w:rPr>
+        <w:t>的</w:t>
+      </w:r>
+      <w:r>
+        <w:rPr>
+          <w:highlight w:val="yellow"/>
+        </w:rPr>
+        <w:t>方式</w:t>
+      </w:r>
+      <w:r>
+        <w:rPr>
+          <w:rFonts w:hint="eastAsia"/>
+          <w:highlight w:val="yellow"/>
+        </w:rPr>
+        <w:t>值得</w:t>
+      </w:r>
+      <w:r>
+        <w:rPr>
+          <w:highlight w:val="yellow"/>
+        </w:rPr>
+        <w:t>学习下</w:t>
+      </w:r>
+    </w:p>
+    <w:p/>
+    <w:p>
+      <w:pPr>
+        <w:pStyle w:val="2"/>
+      </w:pPr>
+      <w:bookmarkStart w:id="5" w:name="_Operators"/>
+      <w:bookmarkStart w:id="6" w:name="_Toc400794579"/>
+      <w:bookmarkEnd w:id="5"/>
+      <w:r>
+        <w:rPr>
+          <w:rFonts w:hint="eastAsia"/>
+        </w:rPr>
+        <w:t>Operators</w:t>
+      </w:r>
+      <w:bookmarkEnd w:id="6"/>
+    </w:p>
+    <w:p>
+      <w:r>
+        <w:rPr>
+          <w:rFonts w:hint="eastAsia"/>
+        </w:rPr>
+        <w:t>org</w:t>
+      </w:r>
+      <w:r>
+        <w:t>.apache.flink.api.java.operators</w:t>
+      </w:r>
+      <w:r>
+        <w:rPr>
+          <w:rFonts w:hint="eastAsia"/>
+        </w:rPr>
+        <w:t>包</w:t>
+      </w:r>
+      <w:r>
+        <w:t>下。</w:t>
+      </w:r>
+    </w:p>
+    <w:p>
+      <w:r>
+        <w:rPr>
+          <w:rFonts w:hint="eastAsia"/>
+        </w:rPr>
+        <w:t>对应</w:t>
+      </w:r>
+      <w:r>
+        <w:t>Functions</w:t>
+      </w:r>
+      <w:r>
+        <w:t>体系里的操作</w:t>
+      </w:r>
+      <w:r>
+        <w:rPr>
+          <w:rFonts w:hint="eastAsia"/>
+        </w:rPr>
+        <w:t>。</w:t>
+      </w:r>
+    </w:p>
+    <w:p/>
+    <w:p>
+      <w:r>
+        <w:rPr>
+          <w:rFonts w:hint="eastAsia"/>
+        </w:rPr>
+        <w:t>Join</w:t>
+      </w:r>
+      <w:r>
+        <w:t>Operator</w:t>
       </w:r>
       <w:r>
         <w:rPr>
@@ -3510,525 +3534,161 @@
         <w:t>，</w:t>
       </w:r>
       <w:r>
-        <w:t>在</w:t>
-      </w:r>
-    </w:p>
-    <w:p/>
-    <w:p>
-      <w:pPr>
-        <w:pStyle w:val="2"/>
-      </w:pPr>
-      <w:bookmarkStart w:id="3" w:name="_Operators"/>
-      <w:bookmarkEnd w:id="3"/>
-      <w:r>
-        <w:rPr>
-          <w:rFonts w:hint="eastAsia"/>
-        </w:rPr>
-        <w:t>Operators</w:t>
-      </w:r>
-    </w:p>
-    <w:p>
-      <w:pPr>
-        <w:rPr>
-          <w:rFonts w:hint="eastAsia"/>
-        </w:rPr>
-      </w:pPr>
-      <w:r>
-        <w:rPr>
-          <w:rFonts w:hint="eastAsia"/>
-        </w:rPr>
-        <w:t>org</w:t>
-      </w:r>
-      <w:r>
-        <w:t>.apache.flink.api.java.operators</w:t>
-      </w:r>
-      <w:r>
-        <w:rPr>
-          <w:rFonts w:hint="eastAsia"/>
-        </w:rPr>
-        <w:t>包</w:t>
-      </w:r>
-      <w:r>
-        <w:t>下。</w:t>
-      </w:r>
-    </w:p>
-    <w:p>
-      <w:pPr>
-        <w:rPr>
-          <w:rFonts w:hint="eastAsia"/>
-        </w:rPr>
-      </w:pPr>
-      <w:r>
-        <w:rPr>
-          <w:rFonts w:hint="eastAsia"/>
-        </w:rPr>
-        <w:t>对应</w:t>
-      </w:r>
-      <w:r>
-        <w:t>Functions</w:t>
-      </w:r>
-      <w:r>
-        <w:t>体系里的操作</w:t>
-      </w:r>
-      <w:r>
-        <w:rPr>
-          <w:rFonts w:hint="eastAsia"/>
-        </w:rPr>
+        <w:rPr>
+          <w:rFonts w:hint="eastAsia"/>
+        </w:rPr>
+        <w:t>一系列</w:t>
+      </w:r>
+      <w:r>
+        <w:rPr>
+          <w:rFonts w:hint="eastAsia"/>
+        </w:rPr>
+        <w:t>实现</w:t>
+      </w:r>
+      <w:r>
+        <w:t>子类</w:t>
+      </w:r>
+    </w:p>
+    <w:p>
+      <w:r>
+        <w:rPr>
+          <w:rFonts w:hint="eastAsia"/>
+        </w:rPr>
+        <w:t>JoinHin</w:t>
+      </w:r>
+      <w:r>
+        <w:t>t</w:t>
+      </w:r>
+      <w:r>
+        <w:t>提供的几种策略：</w:t>
+      </w:r>
+    </w:p>
+    <w:p>
+      <w:r>
+        <w:rPr>
+          <w:rFonts w:hint="eastAsia"/>
+        </w:rPr>
+        <w:t>优化器</w:t>
+      </w:r>
+      <w:r>
+        <w:t>决定；广播并</w:t>
+      </w:r>
+      <w:r>
+        <w:t>hash</w:t>
+      </w:r>
+      <w:r>
+        <w:t>前者</w:t>
+      </w:r>
+      <w:r>
+        <w:rPr>
+          <w:rFonts w:hint="eastAsia"/>
+        </w:rPr>
+        <w:t>/</w:t>
+      </w:r>
+      <w:r>
+        <w:rPr>
+          <w:rFonts w:hint="eastAsia"/>
+        </w:rPr>
+        <w:t>后者</w:t>
+      </w:r>
+      <w:r>
+        <w:rPr>
+          <w:rFonts w:hint="eastAsia"/>
+        </w:rPr>
+        <w:t>(</w:t>
+      </w:r>
+      <w:r>
+        <w:rPr>
+          <w:rFonts w:hint="eastAsia"/>
+        </w:rPr>
+        <w:t>适用于</w:t>
+      </w:r>
+      <w:r>
+        <w:rPr>
+          <w:rFonts w:hint="eastAsia"/>
+        </w:rPr>
+        <w:t>小</w:t>
+      </w:r>
+      <w:r>
+        <w:t>很多</w:t>
+      </w:r>
+      <w:r>
+        <w:rPr>
+          <w:rFonts w:hint="eastAsia"/>
+        </w:rPr>
+        <w:t>)</w:t>
+      </w:r>
+      <w:r>
+        <w:t>；重分区并</w:t>
+      </w:r>
+      <w:r>
+        <w:t>hash</w:t>
+      </w:r>
+      <w:r>
+        <w:t>前者</w:t>
+      </w:r>
+      <w:r>
+        <w:rPr>
+          <w:rFonts w:hint="eastAsia"/>
+        </w:rPr>
+        <w:t>/</w:t>
+      </w:r>
+      <w:r>
+        <w:rPr>
+          <w:rFonts w:hint="eastAsia"/>
+        </w:rPr>
+        <w:t>后者</w:t>
+      </w:r>
+      <w:r>
+        <w:rPr>
+          <w:rFonts w:hint="eastAsia"/>
+        </w:rPr>
+        <w:t>(</w:t>
+      </w:r>
+      <w:r>
+        <w:rPr>
+          <w:rFonts w:hint="eastAsia"/>
+        </w:rPr>
+        <w:t>适用于</w:t>
+      </w:r>
+      <w:r>
+        <w:t>稍小</w:t>
+      </w:r>
+      <w:r>
+        <w:rPr>
+          <w:rFonts w:hint="eastAsia"/>
+        </w:rPr>
+        <w:t>)</w:t>
+      </w:r>
+      <w:r>
+        <w:t>；</w:t>
+      </w:r>
+      <w:r>
+        <w:rPr>
+          <w:rFonts w:hint="eastAsia"/>
+        </w:rPr>
+        <w:t>常规</w:t>
+      </w:r>
+      <w:r>
+        <w:t>的重分区</w:t>
+      </w:r>
+      <w:r>
+        <w:rPr>
+          <w:rFonts w:hint="eastAsia"/>
+        </w:rPr>
+        <w:t>、</w:t>
+      </w:r>
+      <w:r>
+        <w:t>sort</w:t>
+      </w:r>
+      <w:r>
+        <w:t>、</w:t>
+      </w:r>
+      <w:r>
+        <w:t>merge</w:t>
+      </w:r>
+      <w:r>
         <w:t>。</w:t>
-      </w:r>
-    </w:p>
-    <w:p/>
-    <w:p>
-      <w:pPr>
-        <w:rPr>
-          <w:rFonts w:hint="eastAsia"/>
-        </w:rPr>
-      </w:pPr>
-      <w:r>
-        <w:rPr>
-          <w:rFonts w:hint="eastAsia"/>
-        </w:rPr>
-        <w:t>Join</w:t>
-      </w:r>
-      <w:r>
-        <w:t>Operator</w:t>
-      </w:r>
-      <w:r>
-        <w:rPr>
-          <w:rFonts w:hint="eastAsia"/>
-        </w:rPr>
-        <w:t>，</w:t>
-      </w:r>
-      <w:r>
-        <w:rPr>
-          <w:rFonts w:hint="eastAsia"/>
-        </w:rPr>
-        <w:t>一系列</w:t>
-      </w:r>
-      <w:r>
-        <w:rPr>
-          <w:rFonts w:hint="eastAsia"/>
-        </w:rPr>
-        <w:t>实现</w:t>
-      </w:r>
-      <w:r>
-        <w:t>子类</w:t>
-      </w:r>
-    </w:p>
-    <w:p>
-      <w:r>
-        <w:rPr>
-          <w:rFonts w:hint="eastAsia"/>
-        </w:rPr>
-        <w:lastRenderedPageBreak/>
-        <w:t>JoinHin</w:t>
-      </w:r>
-      <w:r>
-        <w:t>t</w:t>
-      </w:r>
-      <w:r>
-        <w:t>提供的几种策略：</w:t>
-      </w:r>
-    </w:p>
-    <w:p>
-      <w:pPr>
-        <w:rPr>
-          <w:rFonts w:hint="eastAsia"/>
-        </w:rPr>
-      </w:pPr>
-      <w:r>
-        <w:rPr>
-          <w:rFonts w:hint="eastAsia"/>
-        </w:rPr>
-        <w:t>优化器</w:t>
-      </w:r>
-      <w:r>
-        <w:t>决定；广播并</w:t>
-      </w:r>
-      <w:r>
-        <w:t>hash</w:t>
-      </w:r>
-      <w:r>
-        <w:t>前者</w:t>
-      </w:r>
-      <w:r>
-        <w:rPr>
-          <w:rFonts w:hint="eastAsia"/>
-        </w:rPr>
-        <w:t>/</w:t>
-      </w:r>
-      <w:r>
-        <w:rPr>
-          <w:rFonts w:hint="eastAsia"/>
-        </w:rPr>
-        <w:t>后者</w:t>
-      </w:r>
-      <w:r>
-        <w:rPr>
-          <w:rFonts w:hint="eastAsia"/>
-        </w:rPr>
-        <w:t>(</w:t>
-      </w:r>
-      <w:r>
-        <w:rPr>
-          <w:rFonts w:hint="eastAsia"/>
-        </w:rPr>
-        <w:t>适用于</w:t>
-      </w:r>
-      <w:r>
-        <w:rPr>
-          <w:rFonts w:hint="eastAsia"/>
-        </w:rPr>
-        <w:t>小</w:t>
-      </w:r>
-      <w:r>
-        <w:t>很多</w:t>
-      </w:r>
-      <w:r>
-        <w:rPr>
-          <w:rFonts w:hint="eastAsia"/>
-        </w:rPr>
-        <w:t>)</w:t>
-      </w:r>
-      <w:r>
-        <w:t>；重分区并</w:t>
-      </w:r>
-      <w:r>
-        <w:t>hash</w:t>
-      </w:r>
-      <w:r>
-        <w:t>前者</w:t>
-      </w:r>
-      <w:r>
-        <w:rPr>
-          <w:rFonts w:hint="eastAsia"/>
-        </w:rPr>
-        <w:t>/</w:t>
-      </w:r>
-      <w:r>
-        <w:rPr>
-          <w:rFonts w:hint="eastAsia"/>
-        </w:rPr>
-        <w:t>后者</w:t>
-      </w:r>
-      <w:r>
-        <w:rPr>
-          <w:rFonts w:hint="eastAsia"/>
-        </w:rPr>
-        <w:t>(</w:t>
-      </w:r>
-      <w:r>
-        <w:rPr>
-          <w:rFonts w:hint="eastAsia"/>
-        </w:rPr>
-        <w:t>适用于</w:t>
-      </w:r>
-      <w:r>
-        <w:t>稍小</w:t>
-      </w:r>
-      <w:r>
-        <w:rPr>
-          <w:rFonts w:hint="eastAsia"/>
-        </w:rPr>
-        <w:t>)</w:t>
-      </w:r>
-      <w:r>
-        <w:t>；</w:t>
-      </w:r>
-      <w:r>
-        <w:rPr>
-          <w:rFonts w:hint="eastAsia"/>
-        </w:rPr>
-        <w:t>常规</w:t>
-      </w:r>
-      <w:r>
-        <w:t>的重分区</w:t>
-      </w:r>
-      <w:r>
-        <w:rPr>
-          <w:rFonts w:hint="eastAsia"/>
-        </w:rPr>
-        <w:t>、</w:t>
-      </w:r>
-      <w:r>
-        <w:t>sort</w:t>
-      </w:r>
-      <w:r>
-        <w:t>、</w:t>
-      </w:r>
-      <w:r>
-        <w:t>merge</w:t>
-      </w:r>
-      <w:r>
-        <w:t>。</w:t>
-      </w:r>
-    </w:p>
-    <w:p/>
-    <w:p/>
-    <w:p/>
-    <w:p>
-      <w:pPr>
-        <w:rPr>
-          <w:rFonts w:hint="eastAsia"/>
-        </w:rPr>
-      </w:pPr>
-    </w:p>
-    <w:p>
-      <w:pPr>
-        <w:rPr>
-          <w:rFonts w:hint="eastAsia"/>
-        </w:rPr>
-      </w:pPr>
-    </w:p>
-    <w:p>
-      <w:pPr>
-        <w:pStyle w:val="2"/>
-      </w:pPr>
-      <w:r>
-        <w:t>A</w:t>
-      </w:r>
-      <w:r>
-        <w:rPr>
-          <w:rFonts w:hint="eastAsia"/>
-        </w:rPr>
-        <w:t>ccumula</w:t>
-      </w:r>
-      <w:r>
-        <w:t>tor</w:t>
-      </w:r>
-      <w:r>
-        <w:t>s</w:t>
-      </w:r>
-      <w:r>
-        <w:rPr>
-          <w:rFonts w:hint="eastAsia"/>
-        </w:rPr>
-        <w:t>累加器</w:t>
-      </w:r>
-    </w:p>
-    <w:p>
-      <w:r>
-        <w:t>org.apache.flink.api.common.accumulators</w:t>
-      </w:r>
-      <w:r>
-        <w:rPr>
-          <w:rFonts w:hint="eastAsia"/>
-        </w:rPr>
-        <w:t>包</w:t>
-      </w:r>
-      <w:r>
-        <w:t>里。</w:t>
-      </w:r>
-    </w:p>
-    <w:p>
-      <w:r>
-        <w:rPr>
-          <w:rFonts w:hint="eastAsia"/>
-        </w:rPr>
-        <w:t>累加器</w:t>
-      </w:r>
-      <w:r>
-        <w:t>来源于</w:t>
-      </w:r>
-      <w:r>
-        <w:t>Hadoop counters</w:t>
-      </w:r>
-      <w:r>
-        <w:t>，</w:t>
-      </w:r>
-      <w:r>
-        <w:rPr>
-          <w:rFonts w:hint="eastAsia"/>
-        </w:rPr>
-        <w:t>数据</w:t>
-      </w:r>
-      <w:r>
-        <w:t>在</w:t>
-      </w:r>
-      <w:r>
-        <w:t>UDF</w:t>
-      </w:r>
-      <w:r>
-        <w:t>里被写入，在</w:t>
-      </w:r>
-      <w:r>
-        <w:t>job</w:t>
-      </w:r>
-      <w:r>
-        <w:t>结束的时候在系统层面做</w:t>
-      </w:r>
-      <w:r>
-        <w:t>merge</w:t>
-      </w:r>
-      <w:r>
-        <w:rPr>
-          <w:rFonts w:hint="eastAsia"/>
-        </w:rPr>
-        <w:t>，计算</w:t>
-      </w:r>
-      <w:r>
-        <w:t>结果可以被</w:t>
-      </w:r>
-      <w:r>
-        <w:t>client</w:t>
-      </w:r>
-      <w:r>
-        <w:t>在</w:t>
-      </w:r>
-      <w:r>
-        <w:t>job</w:t>
-      </w:r>
-      <w:r>
-        <w:t>结束的时候读取到。</w:t>
-      </w:r>
-    </w:p>
-    <w:p/>
-    <w:p>
-      <w:pPr>
-        <w:rPr>
-          <w:rFonts w:hint="eastAsia"/>
-        </w:rPr>
-      </w:pPr>
-      <w:r>
-        <w:rPr>
-          <w:rFonts w:hint="eastAsia"/>
-        </w:rPr>
-        <w:t>为</w:t>
-      </w:r>
-      <w:r>
-        <w:t>离散数据设计的</w:t>
-      </w:r>
-      <w:r>
-        <w:t>Histogram</w:t>
-      </w:r>
-      <w:r>
-        <w:t>直方图累加器，</w:t>
-      </w:r>
-      <w:r>
-        <w:rPr>
-          <w:rFonts w:hint="eastAsia"/>
-        </w:rPr>
-        <w:t>用</w:t>
-      </w:r>
-      <w:r>
-        <w:rPr>
-          <w:rFonts w:hint="eastAsia"/>
-        </w:rPr>
-        <w:t>一个</w:t>
-      </w:r>
-      <w:r>
-        <w:rPr>
-          <w:rFonts w:hint="eastAsia"/>
-        </w:rPr>
-        <w:t>Integer-&gt;I</w:t>
-      </w:r>
-      <w:r>
-        <w:rPr>
-          <w:rFonts w:hint="eastAsia"/>
-        </w:rPr>
-        <w:t>nteger</w:t>
-      </w:r>
-      <w:r>
-        <w:rPr>
-          <w:rFonts w:hint="eastAsia"/>
-        </w:rPr>
-        <w:t>的</w:t>
-      </w:r>
-      <w:r>
-        <w:t>treeM</w:t>
-      </w:r>
-      <w:r>
-        <w:t>ap</w:t>
-      </w:r>
-      <w:r>
-        <w:rPr>
-          <w:rFonts w:hint="eastAsia"/>
-        </w:rPr>
-        <w:t>存</w:t>
-      </w:r>
-      <w:r>
-        <w:t>。</w:t>
-      </w:r>
-    </w:p>
-    <w:p>
-      <w:pPr>
-        <w:rPr>
-          <w:rFonts w:hint="eastAsia"/>
-        </w:rPr>
-      </w:pPr>
-    </w:p>
-    <w:p>
-      <w:pPr>
-        <w:pStyle w:val="2"/>
-      </w:pPr>
-      <w:r>
-        <w:t>B</w:t>
-      </w:r>
-      <w:r>
-        <w:t>roadcast</w:t>
-      </w:r>
-    </w:p>
-    <w:p>
-      <w:pPr>
-        <w:rPr>
-          <w:rFonts w:hint="eastAsia"/>
-        </w:rPr>
-      </w:pPr>
-    </w:p>
-    <w:p>
-      <w:pPr>
-        <w:pStyle w:val="2"/>
-      </w:pPr>
-      <w:r>
-        <w:t>D</w:t>
-      </w:r>
-      <w:r>
-        <w:t xml:space="preserve">istributed </w:t>
-      </w:r>
-      <w:r>
-        <w:t>C</w:t>
-      </w:r>
-      <w:r>
-        <w:t>ache</w:t>
-      </w:r>
-    </w:p>
-    <w:p/>
-    <w:p/>
-    <w:p/>
-    <w:p>
-      <w:pPr>
-        <w:pStyle w:val="2"/>
-      </w:pPr>
-      <w:r>
-        <w:rPr>
-          <w:rFonts w:hint="eastAsia"/>
-        </w:rPr>
-        <w:t>内存</w:t>
-      </w:r>
-      <w:r>
-        <w:t>管理</w:t>
-      </w:r>
-    </w:p>
-    <w:p>
-      <w:pPr>
-        <w:rPr>
-          <w:rFonts w:hint="eastAsia"/>
-        </w:rPr>
-      </w:pPr>
-      <w:r>
-        <w:rPr>
-          <w:rFonts w:hint="eastAsia"/>
-        </w:rPr>
-        <w:t>org.apache.flink</w:t>
-      </w:r>
-      <w:r>
-        <w:t>.core.memory</w:t>
-      </w:r>
-      <w:r>
-        <w:rPr>
-          <w:rFonts w:hint="eastAsia"/>
-        </w:rPr>
-        <w:t>包下</w:t>
       </w:r>
     </w:p>
     <w:p/>
@@ -4036,46 +3696,258 @@
     <w:p/>
     <w:p/>
     <w:p/>
+    <w:p>
+      <w:pPr>
+        <w:pStyle w:val="2"/>
+      </w:pPr>
+      <w:bookmarkStart w:id="7" w:name="_Toc400794580"/>
+      <w:r>
+        <w:t>A</w:t>
+      </w:r>
+      <w:r>
+        <w:rPr>
+          <w:rFonts w:hint="eastAsia"/>
+        </w:rPr>
+        <w:t>ccumula</w:t>
+      </w:r>
+      <w:r>
+        <w:t>tor</w:t>
+      </w:r>
+      <w:r>
+        <w:t>s</w:t>
+      </w:r>
+      <w:r>
+        <w:rPr>
+          <w:rFonts w:hint="eastAsia"/>
+        </w:rPr>
+        <w:t>累加器</w:t>
+      </w:r>
+      <w:bookmarkEnd w:id="7"/>
+    </w:p>
+    <w:p>
+      <w:r>
+        <w:t>org.apache.flink.api.common.accumulators</w:t>
+      </w:r>
+      <w:r>
+        <w:rPr>
+          <w:rFonts w:hint="eastAsia"/>
+        </w:rPr>
+        <w:t>包</w:t>
+      </w:r>
+      <w:r>
+        <w:t>里。</w:t>
+      </w:r>
+    </w:p>
+    <w:p>
+      <w:r>
+        <w:rPr>
+          <w:rFonts w:hint="eastAsia"/>
+        </w:rPr>
+        <w:t>累加器</w:t>
+      </w:r>
+      <w:r>
+        <w:t>来源于</w:t>
+      </w:r>
+      <w:r>
+        <w:t>Hadoop counters</w:t>
+      </w:r>
+      <w:r>
+        <w:t>，</w:t>
+      </w:r>
+      <w:r>
+        <w:rPr>
+          <w:rFonts w:hint="eastAsia"/>
+        </w:rPr>
+        <w:t>数据</w:t>
+      </w:r>
+      <w:r>
+        <w:t>在</w:t>
+      </w:r>
+      <w:r>
+        <w:t>UDF</w:t>
+      </w:r>
+      <w:r>
+        <w:t>里被写入，在</w:t>
+      </w:r>
+      <w:r>
+        <w:t>job</w:t>
+      </w:r>
+      <w:r>
+        <w:t>结束的时候在系统层面做</w:t>
+      </w:r>
+      <w:r>
+        <w:t>merge</w:t>
+      </w:r>
+      <w:r>
+        <w:rPr>
+          <w:rFonts w:hint="eastAsia"/>
+        </w:rPr>
+        <w:t>，计算</w:t>
+      </w:r>
+      <w:r>
+        <w:t>结果可以被</w:t>
+      </w:r>
+      <w:r>
+        <w:t>client</w:t>
+      </w:r>
+      <w:r>
+        <w:t>在</w:t>
+      </w:r>
+      <w:r>
+        <w:t>job</w:t>
+      </w:r>
+      <w:r>
+        <w:t>结束的时候读取到。</w:t>
+      </w:r>
+    </w:p>
+    <w:p/>
+    <w:p>
+      <w:r>
+        <w:rPr>
+          <w:rFonts w:hint="eastAsia"/>
+        </w:rPr>
+        <w:t>为</w:t>
+      </w:r>
+      <w:r>
+        <w:t>离散数据设计的</w:t>
+      </w:r>
+      <w:r>
+        <w:t>Histogram</w:t>
+      </w:r>
+      <w:r>
+        <w:t>直方图累加器，</w:t>
+      </w:r>
+      <w:r>
+        <w:rPr>
+          <w:rFonts w:hint="eastAsia"/>
+        </w:rPr>
+        <w:t>用</w:t>
+      </w:r>
+      <w:r>
+        <w:rPr>
+          <w:rFonts w:hint="eastAsia"/>
+        </w:rPr>
+        <w:t>一个</w:t>
+      </w:r>
+      <w:r>
+        <w:rPr>
+          <w:rFonts w:hint="eastAsia"/>
+        </w:rPr>
+        <w:t>Integer-&gt;I</w:t>
+      </w:r>
+      <w:r>
+        <w:rPr>
+          <w:rFonts w:hint="eastAsia"/>
+        </w:rPr>
+        <w:t>nteger</w:t>
+      </w:r>
+      <w:r>
+        <w:rPr>
+          <w:rFonts w:hint="eastAsia"/>
+        </w:rPr>
+        <w:t>的</w:t>
+      </w:r>
+      <w:r>
+        <w:t>treeM</w:t>
+      </w:r>
+      <w:r>
+        <w:t>ap</w:t>
+      </w:r>
+      <w:r>
+        <w:rPr>
+          <w:rFonts w:hint="eastAsia"/>
+        </w:rPr>
+        <w:t>存</w:t>
+      </w:r>
+      <w:r>
+        <w:t>。</w:t>
+      </w:r>
+    </w:p>
+    <w:p/>
+    <w:p>
+      <w:pPr>
+        <w:pStyle w:val="2"/>
+      </w:pPr>
+      <w:bookmarkStart w:id="8" w:name="_Toc400794581"/>
+      <w:r>
+        <w:t>B</w:t>
+      </w:r>
+      <w:r>
+        <w:t>roadcast</w:t>
+      </w:r>
+      <w:bookmarkEnd w:id="8"/>
+    </w:p>
+    <w:p/>
+    <w:p>
+      <w:pPr>
+        <w:pStyle w:val="2"/>
+      </w:pPr>
+      <w:bookmarkStart w:id="9" w:name="_Toc400794582"/>
+      <w:r>
+        <w:lastRenderedPageBreak/>
+        <w:t>D</w:t>
+      </w:r>
+      <w:r>
+        <w:t xml:space="preserve">istributed </w:t>
+      </w:r>
+      <w:r>
+        <w:t>C</w:t>
+      </w:r>
+      <w:r>
+        <w:t>ache</w:t>
+      </w:r>
+      <w:bookmarkEnd w:id="9"/>
+    </w:p>
+    <w:p/>
+    <w:p/>
+    <w:p/>
+    <w:p>
+      <w:pPr>
+        <w:pStyle w:val="2"/>
+      </w:pPr>
+      <w:bookmarkStart w:id="10" w:name="_Toc400794583"/>
+      <w:r>
+        <w:rPr>
+          <w:rFonts w:hint="eastAsia"/>
+        </w:rPr>
+        <w:t>内存</w:t>
+      </w:r>
+      <w:r>
+        <w:t>管理</w:t>
+      </w:r>
+      <w:bookmarkEnd w:id="10"/>
+    </w:p>
+    <w:p>
+      <w:r>
+        <w:rPr>
+          <w:rFonts w:hint="eastAsia"/>
+        </w:rPr>
+        <w:t>org.apache.flink</w:t>
+      </w:r>
+      <w:r>
+        <w:t>.core.memory</w:t>
+      </w:r>
+      <w:r>
+        <w:rPr>
+          <w:rFonts w:hint="eastAsia"/>
+        </w:rPr>
+        <w:t>包下</w:t>
+      </w:r>
+    </w:p>
     <w:p/>
     <w:p/>
     <w:p/>
     <w:p/>
-    <w:p>
-      <w:pPr>
-        <w:rPr>
-          <w:rFonts w:hint="eastAsia"/>
-        </w:rPr>
-      </w:pPr>
-    </w:p>
-    <w:p>
-      <w:pPr>
-        <w:rPr>
-          <w:rFonts w:hint="eastAsia"/>
-        </w:rPr>
-      </w:pPr>
-    </w:p>
+    <w:p/>
     <w:p>
       <w:pPr>
         <w:pStyle w:val="2"/>
-        <w:rPr>
-          <w:rFonts w:hint="eastAsia"/>
-        </w:rPr>
-      </w:pPr>
-      <w:r>
-        <w:rPr>
-          <w:rFonts w:hint="eastAsia"/>
-        </w:rPr>
-        <w:lastRenderedPageBreak/>
-        <w:t>Record</w:t>
-      </w:r>
-      <w:r>
-        <w:t>及</w:t>
-      </w:r>
-      <w:r>
-        <w:rPr>
-          <w:rFonts w:hint="eastAsia"/>
-        </w:rPr>
-        <w:t>类型</w:t>
+      </w:pPr>
+      <w:r>
+        <w:rPr>
+          <w:rFonts w:hint="eastAsia"/>
+        </w:rPr>
+        <w:t>DAG</w:t>
       </w:r>
     </w:p>
     <w:p/>
@@ -4087,41 +3959,107 @@
         <w:rPr>
           <w:rFonts w:hint="eastAsia"/>
         </w:rPr>
-        <w:t>Visitor</w:t>
-      </w:r>
-      <w:r>
-        <w:t>访问者模式</w:t>
+        <w:t>Streaming</w:t>
+      </w:r>
+    </w:p>
+    <w:p>
+      <w:r>
+        <w:rPr>
+          <w:rFonts w:hint="eastAsia"/>
+        </w:rPr>
+        <w:t>抽象</w:t>
+      </w:r>
+      <w:r>
+        <w:t>为</w:t>
+      </w:r>
+      <w:r>
+        <w:t>DataStream</w:t>
       </w:r>
     </w:p>
     <w:p/>
     <w:p>
       <w:pPr>
+        <w:rPr>
+          <w:rFonts w:hint="eastAsia"/>
+        </w:rPr>
+      </w:pPr>
+      <w:r>
+        <w:rPr>
+          <w:rFonts w:hint="eastAsia"/>
+        </w:rPr>
+        <w:t>单独</w:t>
+      </w:r>
+      <w:r>
+        <w:t>有流的项目，以及流的</w:t>
+      </w:r>
+      <w:r>
+        <w:t>api</w:t>
+      </w:r>
+      <w:r>
+        <w:t>，所以</w:t>
+      </w:r>
+      <w:r>
+        <w:rPr>
+          <w:rFonts w:hint="eastAsia"/>
+        </w:rPr>
+        <w:t>本质</w:t>
+      </w:r>
+      <w:r>
+        <w:t>上也是区分</w:t>
+      </w:r>
+      <w:r>
+        <w:rPr>
+          <w:rFonts w:hint="eastAsia"/>
+        </w:rPr>
+        <w:t>开</w:t>
+      </w:r>
+      <w:r>
+        <w:rPr>
+          <w:rFonts w:hint="eastAsia"/>
+        </w:rPr>
+        <w:t>流</w:t>
+      </w:r>
+      <w:r>
+        <w:t>和批的</w:t>
+      </w:r>
+      <w:bookmarkStart w:id="11" w:name="_GoBack"/>
+      <w:bookmarkEnd w:id="11"/>
+    </w:p>
+    <w:p/>
+    <w:p>
+      <w:pPr>
         <w:pStyle w:val="2"/>
-      </w:pPr>
+        <w:rPr>
+          <w:rFonts w:hint="eastAsia"/>
+        </w:rPr>
+      </w:pPr>
+      <w:r>
+        <w:rPr>
+          <w:rFonts w:hint="eastAsia"/>
+        </w:rPr>
+        <w:t>Spargel</w:t>
+      </w:r>
+    </w:p>
+    <w:p/>
+    <w:p/>
+    <w:p>
+      <w:pPr>
+        <w:pStyle w:val="2"/>
+      </w:pPr>
+      <w:bookmarkStart w:id="12" w:name="_Toc400794586"/>
       <w:r>
         <w:rPr>
           <w:rFonts w:hint="eastAsia"/>
         </w:rPr>
         <w:t>例子</w:t>
       </w:r>
-    </w:p>
-    <w:p>
-      <w:pPr>
-        <w:rPr>
-          <w:rFonts w:hint="eastAsia"/>
-        </w:rPr>
-      </w:pPr>
-    </w:p>
-    <w:p>
-      <w:pPr>
-        <w:rPr>
-          <w:rFonts w:hint="eastAsia"/>
-        </w:rPr>
-      </w:pPr>
-    </w:p>
+      <w:bookmarkEnd w:id="12"/>
+    </w:p>
+    <w:p/>
+    <w:p/>
     <w:sectPr>
-      <w:headerReference w:type="default" r:id="rId11"/>
-      <w:footerReference w:type="default" r:id="rId12"/>
+      <w:headerReference w:type="default" r:id="rId12"/>
+      <w:footerReference w:type="default" r:id="rId13"/>
       <w:pgSz w:w="11906" w:h="16838"/>
       <w:pgMar w:top="1440" w:right="1800" w:bottom="1440" w:left="1800" w:header="851" w:footer="992" w:gutter="0"/>
       <w:cols w:space="425"/>
@@ -4199,7 +4137,7 @@
         <w:kern w:val="0"/>
         <w:szCs w:val="21"/>
       </w:rPr>
-      <w:t>4</w:t>
+      <w:t>7</w:t>
     </w:r>
     <w:r>
       <w:rPr>
@@ -9017,7 +8955,7 @@
 </file>
 
 <file path=customXml/itemProps1.xml><?xml version="1.0" encoding="utf-8"?>
-<ds:datastoreItem xmlns:ds="http://schemas.openxmlformats.org/officeDocument/2006/customXml" ds:itemID="{71B0392A-7F6C-445D-889D-04776E84ADE6}">
+<ds:datastoreItem xmlns:ds="http://schemas.openxmlformats.org/officeDocument/2006/customXml" ds:itemID="{7F57E3EF-6110-46AD-A36F-342677ED3373}">
   <ds:schemaRefs>
     <ds:schemaRef ds:uri="http://schemas.openxmlformats.org/officeDocument/2006/bibliography"/>
   </ds:schemaRefs>

</xml_diff>